<commit_message>
update python files and basic math
</commit_message>
<xml_diff>
--- a/למידת מכונה/למידה עמוקה.docx
+++ b/למידת מכונה/למידה עמוקה.docx
@@ -1,6 +1,6 @@
 
 <file path=word/document.xml><?xml version="1.0" encoding="utf-8"?>
-<w:document xmlns:wpc="http://schemas.microsoft.com/office/word/2010/wordprocessingCanvas" xmlns:cx="http://schemas.microsoft.com/office/drawing/2014/chartex" xmlns:cx1="http://schemas.microsoft.com/office/drawing/2015/9/8/chartex" xmlns:cx2="http://schemas.microsoft.com/office/drawing/2015/10/21/chartex" xmlns:cx3="http://schemas.microsoft.com/office/drawing/2016/5/9/chartex" xmlns:cx4="http://schemas.microsoft.com/office/drawing/2016/5/10/chartex" xmlns:cx5="http://schemas.microsoft.com/office/drawing/2016/5/11/chartex" xmlns:cx6="http://schemas.microsoft.com/office/drawing/2016/5/12/chartex" xmlns:cx7="http://schemas.microsoft.com/office/drawing/2016/5/13/chartex" xmlns:cx8="http://schemas.microsoft.com/office/drawing/2016/5/14/chartex" xmlns:mc="http://schemas.openxmlformats.org/markup-compatibility/2006" xmlns:aink="http://schemas.microsoft.com/office/drawing/2016/ink" xmlns:am3d="http://schemas.microsoft.com/office/drawing/2017/model3d" xmlns:o="urn:schemas-microsoft-com:office:office" xmlns:r="http://schemas.openxmlformats.org/officeDocument/2006/relationships" xmlns:m="http://schemas.openxmlformats.org/officeDocument/2006/math" xmlns:v="urn:schemas-microsoft-com:vml" xmlns:wp14="http://schemas.microsoft.com/office/word/2010/wordprocessingDrawing" xmlns:wp="http://schemas.openxmlformats.org/drawingml/2006/wordprocessingDrawing" xmlns:w10="urn:schemas-microsoft-com:office:word" xmlns:w="http://schemas.openxmlformats.org/wordprocessingml/2006/main" xmlns:w14="http://schemas.microsoft.com/office/word/2010/wordml" xmlns:w15="http://schemas.microsoft.com/office/word/2012/wordml" xmlns:w16cex="http://schemas.microsoft.com/office/word/2018/wordml/cex" xmlns:w16cid="http://schemas.microsoft.com/office/word/2016/wordml/cid" xmlns:w16="http://schemas.microsoft.com/office/word/2018/wordml" xmlns:w16sdtdh="http://schemas.microsoft.com/office/word/2020/wordml/sdtdatahash" xmlns:w16se="http://schemas.microsoft.com/office/word/2015/wordml/symex" xmlns:wpg="http://schemas.microsoft.com/office/word/2010/wordprocessingGroup" xmlns:wpi="http://schemas.microsoft.com/office/word/2010/wordprocessingInk" xmlns:wne="http://schemas.microsoft.com/office/word/2006/wordml" xmlns:wps="http://schemas.microsoft.com/office/word/2010/wordprocessingShape" mc:Ignorable="w14 w15 w16se w16cid w16 w16cex w16sdtdh wp14">
+<w:document xmlns:wpc="http://schemas.microsoft.com/office/word/2010/wordprocessingCanvas" xmlns:cx="http://schemas.microsoft.com/office/drawing/2014/chartex" xmlns:cx1="http://schemas.microsoft.com/office/drawing/2015/9/8/chartex" xmlns:cx2="http://schemas.microsoft.com/office/drawing/2015/10/21/chartex" xmlns:cx3="http://schemas.microsoft.com/office/drawing/2016/5/9/chartex" xmlns:cx4="http://schemas.microsoft.com/office/drawing/2016/5/10/chartex" xmlns:cx5="http://schemas.microsoft.com/office/drawing/2016/5/11/chartex" xmlns:cx6="http://schemas.microsoft.com/office/drawing/2016/5/12/chartex" xmlns:cx7="http://schemas.microsoft.com/office/drawing/2016/5/13/chartex" xmlns:cx8="http://schemas.microsoft.com/office/drawing/2016/5/14/chartex" xmlns:mc="http://schemas.openxmlformats.org/markup-compatibility/2006" xmlns:aink="http://schemas.microsoft.com/office/drawing/2016/ink" xmlns:am3d="http://schemas.microsoft.com/office/drawing/2017/model3d" xmlns:o="urn:schemas-microsoft-com:office:office" xmlns:oel="http://schemas.microsoft.com/office/2019/extlst" xmlns:r="http://schemas.openxmlformats.org/officeDocument/2006/relationships" xmlns:m="http://schemas.openxmlformats.org/officeDocument/2006/math" xmlns:v="urn:schemas-microsoft-com:vml" xmlns:wp14="http://schemas.microsoft.com/office/word/2010/wordprocessingDrawing" xmlns:wp="http://schemas.openxmlformats.org/drawingml/2006/wordprocessingDrawing" xmlns:w10="urn:schemas-microsoft-com:office:word" xmlns:w="http://schemas.openxmlformats.org/wordprocessingml/2006/main" xmlns:w14="http://schemas.microsoft.com/office/word/2010/wordml" xmlns:w15="http://schemas.microsoft.com/office/word/2012/wordml" xmlns:w16cex="http://schemas.microsoft.com/office/word/2018/wordml/cex" xmlns:w16cid="http://schemas.microsoft.com/office/word/2016/wordml/cid" xmlns:w16="http://schemas.microsoft.com/office/word/2018/wordml" xmlns:w16sdtdh="http://schemas.microsoft.com/office/word/2020/wordml/sdtdatahash" xmlns:w16se="http://schemas.microsoft.com/office/word/2015/wordml/symex" xmlns:wpg="http://schemas.microsoft.com/office/word/2010/wordprocessingGroup" xmlns:wpi="http://schemas.microsoft.com/office/word/2010/wordprocessingInk" xmlns:wne="http://schemas.microsoft.com/office/word/2006/wordml" xmlns:wps="http://schemas.microsoft.com/office/word/2010/wordprocessingShape" mc:Ignorable="w14 w15 w16se w16cid w16 w16cex w16sdtdh wp14">
   <w:body>
     <w:p>
       <w:pPr>
@@ -2870,11 +2870,14 @@
         <w:t xml:space="preserve"> </w:t>
       </w:r>
       <w:r>
-        <w:rPr>
-          <w:rFonts w:hint="cs"/>
-          <w:rtl/>
-        </w:rPr>
-        <w:t xml:space="preserve"> מסיבות אלו אף פעם לא נרצה להשתמש ב</w:t>
+        <w:t>.</w:t>
+      </w:r>
+      <w:r>
+        <w:rPr>
+          <w:rFonts w:hint="cs"/>
+          <w:rtl/>
+        </w:rPr>
+        <w:t>מסיבות אלו אף פעם לא נרצה להשתמש ב</w:t>
       </w:r>
       <w:r>
         <w:t>sigmoid</w:t>
@@ -8798,7 +8801,7 @@
           <w:rFonts w:eastAsiaTheme="minorEastAsia"/>
           <w:rtl/>
         </w:rPr>
-        <w:t xml:space="preserve"> (בתרגום מילולי: מורד הגרדיאנט) היא שיטת אופטימיזציה איטרטיבית מסדר ראשון למציאת מינימום מקומי של פונקציה. </w:t>
+        <w:t xml:space="preserve"> (מורד הגרדיאנט) היא שיטת אופטימיזציה איטרטיבית מסדר ראשון למציאת מינימום מקומי של פונקציה. </w:t>
       </w:r>
       <w:r>
         <w:rPr>
@@ -10487,7 +10490,6 @@
           <w:rFonts w:hint="cs"/>
           <w:rtl/>
         </w:rPr>
-        <w:lastRenderedPageBreak/>
         <w:t xml:space="preserve">כלומר, עבור כל משקל </w:t>
       </w:r>
       <m:oMath>
@@ -11607,21 +11609,21 @@
         </w:rPr>
       </w:pPr>
       <w:r>
+        <w:t>Optimizers</w:t>
+      </w:r>
+    </w:p>
+    <w:p>
+      <w:pPr>
+        <w:rPr>
+          <w:rtl/>
+        </w:rPr>
+      </w:pPr>
+      <w:r>
+        <w:rPr>
+          <w:rFonts w:hint="cs"/>
+          <w:rtl/>
+        </w:rPr>
         <w:lastRenderedPageBreak/>
-        <w:t>Optimizers</w:t>
-      </w:r>
-    </w:p>
-    <w:p>
-      <w:pPr>
-        <w:rPr>
-          <w:rtl/>
-        </w:rPr>
-      </w:pPr>
-      <w:r>
-        <w:rPr>
-          <w:rFonts w:hint="cs"/>
-          <w:rtl/>
-        </w:rPr>
         <w:t xml:space="preserve">עד כה ראינו את הגרסה הפשוטה של </w:t>
       </w:r>
       <w:r>
@@ -13590,7 +13592,6 @@
             <w:rPr>
               <w:rFonts w:ascii="Cambria Math" w:eastAsiaTheme="minorEastAsia" w:hAnsi="Cambria Math"/>
             </w:rPr>
-            <w:lastRenderedPageBreak/>
             <m:t>w=w-</m:t>
           </m:r>
           <m:f>
@@ -13650,6 +13651,7 @@
         </w:rPr>
       </w:pPr>
       <w:r>
+        <w:lastRenderedPageBreak/>
         <w:t>Adam</w:t>
       </w:r>
     </w:p>
@@ -15380,7 +15382,6 @@
         <w:rPr>
           <w:rFonts w:eastAsiaTheme="minorEastAsia"/>
         </w:rPr>
-        <w:lastRenderedPageBreak/>
         <w:t xml:space="preserve">Inverse Sqrt: </w:t>
       </w:r>
       <m:oMath>
@@ -15490,6 +15491,7 @@
           <w:rFonts w:hint="cs"/>
           <w:noProof/>
         </w:rPr>
+        <w:lastRenderedPageBreak/>
         <w:drawing>
           <wp:anchor distT="0" distB="0" distL="114300" distR="114300" simplePos="0" relativeHeight="251674624" behindDoc="0" locked="0" layoutInCell="1" allowOverlap="1" wp14:anchorId="006C8EFB" wp14:editId="5FB5E981">
             <wp:simplePos x="0" y="0"/>
@@ -16718,7 +16720,6 @@
           <w:rFonts w:hint="cs"/>
           <w:rtl/>
         </w:rPr>
-        <w:lastRenderedPageBreak/>
         <w:t xml:space="preserve">בשלב ראשון נרצה בכלל לבדוק שאפשר ללמוד על </w:t>
       </w:r>
       <w:r>
@@ -16759,6 +16760,7 @@
           <w:rFonts w:hint="cs"/>
           <w:rtl/>
         </w:rPr>
+        <w:lastRenderedPageBreak/>
         <w:t>בשלב הבא נרצה לקבוע קצב למידה. נסתכל על ה-</w:t>
       </w:r>
       <w:r>
@@ -21171,13 +21173,7 @@
         <w:rPr>
           <w:rtl/>
         </w:rPr>
-        <w:t xml:space="preserve"> </w:t>
-      </w:r>
-      <w:r>
-        <w:rPr>
-          <w:rtl/>
-        </w:rPr>
-        <w:t>שואבת השראה מתהליך הלמידה האנושי, שיכול ללמוד במהירות משימות חדשות על סמך מספר קטן של דוגמאות. ניתן לסווג למידה מטה לשלושה סוגים:</w:t>
+        <w:t xml:space="preserve"> שואבת השראה מתהליך הלמידה האנושי, שיכול ללמוד במהירות משימות חדשות על סמך מספר קטן של דוגמאות. ניתן לסווג למידה מטה לשלושה סוגים:</w:t>
       </w:r>
     </w:p>
     <w:p>
@@ -21282,7 +21278,6 @@
       <w:pPr>
         <w:pStyle w:val="4"/>
         <w:rPr>
-          <w:rFonts w:hint="cs"/>
           <w:rtl/>
         </w:rPr>
       </w:pPr>
@@ -21651,7 +21646,6 @@
     <w:p>
       <w:pPr>
         <w:rPr>
-          <w:rFonts w:hint="cs"/>
           <w:i/>
           <w:rtl/>
         </w:rPr>
@@ -21920,7 +21914,6 @@
     <w:p>
       <w:pPr>
         <w:rPr>
-          <w:rFonts w:hint="cs"/>
           <w:rtl/>
         </w:rPr>
       </w:pPr>
@@ -21929,23 +21922,12 @@
     <w:p/>
     <w:p/>
     <w:p>
-      <w:pPr>
-        <w:rPr>
-          <w:rFonts w:hint="cs"/>
-        </w:rPr>
-      </w:pPr>
       <w:hyperlink r:id="rId35" w:history="1">
         <w:r>
           <w:rPr>
             <w:rStyle w:val="Hyperlink"/>
           </w:rPr>
-          <w:t>https://towardsdatascience.com</w:t>
-        </w:r>
-        <w:r>
-          <w:rPr>
-            <w:rStyle w:val="Hyperlink"/>
-          </w:rPr>
-          <w:t>/basics-of-few-shot-learning-with-optimization-based-meta-learning-e6e9ffd4775a</w:t>
+          <w:t>https://towardsdatascience.com/basics-of-few-shot-learning-with-optimization-based-meta-learning-e6e9ffd4775a</w:t>
         </w:r>
       </w:hyperlink>
     </w:p>
@@ -21965,7 +21947,7 @@
 </file>
 
 <file path=word/endnotes.xml><?xml version="1.0" encoding="utf-8"?>
-<w:endnotes xmlns:wpc="http://schemas.microsoft.com/office/word/2010/wordprocessingCanvas" xmlns:cx="http://schemas.microsoft.com/office/drawing/2014/chartex" xmlns:cx1="http://schemas.microsoft.com/office/drawing/2015/9/8/chartex" xmlns:cx2="http://schemas.microsoft.com/office/drawing/2015/10/21/chartex" xmlns:cx3="http://schemas.microsoft.com/office/drawing/2016/5/9/chartex" xmlns:cx4="http://schemas.microsoft.com/office/drawing/2016/5/10/chartex" xmlns:cx5="http://schemas.microsoft.com/office/drawing/2016/5/11/chartex" xmlns:cx6="http://schemas.microsoft.com/office/drawing/2016/5/12/chartex" xmlns:cx7="http://schemas.microsoft.com/office/drawing/2016/5/13/chartex" xmlns:cx8="http://schemas.microsoft.com/office/drawing/2016/5/14/chartex" xmlns:mc="http://schemas.openxmlformats.org/markup-compatibility/2006" xmlns:aink="http://schemas.microsoft.com/office/drawing/2016/ink" xmlns:am3d="http://schemas.microsoft.com/office/drawing/2017/model3d" xmlns:o="urn:schemas-microsoft-com:office:office" xmlns:r="http://schemas.openxmlformats.org/officeDocument/2006/relationships" xmlns:m="http://schemas.openxmlformats.org/officeDocument/2006/math" xmlns:v="urn:schemas-microsoft-com:vml" xmlns:wp14="http://schemas.microsoft.com/office/word/2010/wordprocessingDrawing" xmlns:wp="http://schemas.openxmlformats.org/drawingml/2006/wordprocessingDrawing" xmlns:w10="urn:schemas-microsoft-com:office:word" xmlns:w="http://schemas.openxmlformats.org/wordprocessingml/2006/main" xmlns:w14="http://schemas.microsoft.com/office/word/2010/wordml" xmlns:w15="http://schemas.microsoft.com/office/word/2012/wordml" xmlns:w16cex="http://schemas.microsoft.com/office/word/2018/wordml/cex" xmlns:w16cid="http://schemas.microsoft.com/office/word/2016/wordml/cid" xmlns:w16="http://schemas.microsoft.com/office/word/2018/wordml" xmlns:w16sdtdh="http://schemas.microsoft.com/office/word/2020/wordml/sdtdatahash" xmlns:w16se="http://schemas.microsoft.com/office/word/2015/wordml/symex" xmlns:wpg="http://schemas.microsoft.com/office/word/2010/wordprocessingGroup" xmlns:wpi="http://schemas.microsoft.com/office/word/2010/wordprocessingInk" xmlns:wne="http://schemas.microsoft.com/office/word/2006/wordml" xmlns:wps="http://schemas.microsoft.com/office/word/2010/wordprocessingShape" mc:Ignorable="w14 w15 w16se w16cid w16 w16cex w16sdtdh wp14">
+<w:endnotes xmlns:wpc="http://schemas.microsoft.com/office/word/2010/wordprocessingCanvas" xmlns:cx="http://schemas.microsoft.com/office/drawing/2014/chartex" xmlns:cx1="http://schemas.microsoft.com/office/drawing/2015/9/8/chartex" xmlns:cx2="http://schemas.microsoft.com/office/drawing/2015/10/21/chartex" xmlns:cx3="http://schemas.microsoft.com/office/drawing/2016/5/9/chartex" xmlns:cx4="http://schemas.microsoft.com/office/drawing/2016/5/10/chartex" xmlns:cx5="http://schemas.microsoft.com/office/drawing/2016/5/11/chartex" xmlns:cx6="http://schemas.microsoft.com/office/drawing/2016/5/12/chartex" xmlns:cx7="http://schemas.microsoft.com/office/drawing/2016/5/13/chartex" xmlns:cx8="http://schemas.microsoft.com/office/drawing/2016/5/14/chartex" xmlns:mc="http://schemas.openxmlformats.org/markup-compatibility/2006" xmlns:aink="http://schemas.microsoft.com/office/drawing/2016/ink" xmlns:am3d="http://schemas.microsoft.com/office/drawing/2017/model3d" xmlns:o="urn:schemas-microsoft-com:office:office" xmlns:oel="http://schemas.microsoft.com/office/2019/extlst" xmlns:r="http://schemas.openxmlformats.org/officeDocument/2006/relationships" xmlns:m="http://schemas.openxmlformats.org/officeDocument/2006/math" xmlns:v="urn:schemas-microsoft-com:vml" xmlns:wp14="http://schemas.microsoft.com/office/word/2010/wordprocessingDrawing" xmlns:wp="http://schemas.openxmlformats.org/drawingml/2006/wordprocessingDrawing" xmlns:w10="urn:schemas-microsoft-com:office:word" xmlns:w="http://schemas.openxmlformats.org/wordprocessingml/2006/main" xmlns:w14="http://schemas.microsoft.com/office/word/2010/wordml" xmlns:w15="http://schemas.microsoft.com/office/word/2012/wordml" xmlns:w16cex="http://schemas.microsoft.com/office/word/2018/wordml/cex" xmlns:w16cid="http://schemas.microsoft.com/office/word/2016/wordml/cid" xmlns:w16="http://schemas.microsoft.com/office/word/2018/wordml" xmlns:w16sdtdh="http://schemas.microsoft.com/office/word/2020/wordml/sdtdatahash" xmlns:w16se="http://schemas.microsoft.com/office/word/2015/wordml/symex" xmlns:wpg="http://schemas.microsoft.com/office/word/2010/wordprocessingGroup" xmlns:wpi="http://schemas.microsoft.com/office/word/2010/wordprocessingInk" xmlns:wne="http://schemas.microsoft.com/office/word/2006/wordml" xmlns:wps="http://schemas.microsoft.com/office/word/2010/wordprocessingShape" mc:Ignorable="w14 w15 w16se w16cid w16 w16cex w16sdtdh wp14">
   <w:endnote w:type="separator" w:id="-1">
     <w:p>
       <w:r>
@@ -21984,7 +21966,7 @@
 </file>
 
 <file path=word/footer1.xml><?xml version="1.0" encoding="utf-8"?>
-<w:ftr xmlns:wpc="http://schemas.microsoft.com/office/word/2010/wordprocessingCanvas" xmlns:cx="http://schemas.microsoft.com/office/drawing/2014/chartex" xmlns:cx1="http://schemas.microsoft.com/office/drawing/2015/9/8/chartex" xmlns:cx2="http://schemas.microsoft.com/office/drawing/2015/10/21/chartex" xmlns:cx3="http://schemas.microsoft.com/office/drawing/2016/5/9/chartex" xmlns:cx4="http://schemas.microsoft.com/office/drawing/2016/5/10/chartex" xmlns:cx5="http://schemas.microsoft.com/office/drawing/2016/5/11/chartex" xmlns:cx6="http://schemas.microsoft.com/office/drawing/2016/5/12/chartex" xmlns:cx7="http://schemas.microsoft.com/office/drawing/2016/5/13/chartex" xmlns:cx8="http://schemas.microsoft.com/office/drawing/2016/5/14/chartex" xmlns:mc="http://schemas.openxmlformats.org/markup-compatibility/2006" xmlns:aink="http://schemas.microsoft.com/office/drawing/2016/ink" xmlns:am3d="http://schemas.microsoft.com/office/drawing/2017/model3d" xmlns:o="urn:schemas-microsoft-com:office:office" xmlns:r="http://schemas.openxmlformats.org/officeDocument/2006/relationships" xmlns:m="http://schemas.openxmlformats.org/officeDocument/2006/math" xmlns:v="urn:schemas-microsoft-com:vml" xmlns:wp14="http://schemas.microsoft.com/office/word/2010/wordprocessingDrawing" xmlns:wp="http://schemas.openxmlformats.org/drawingml/2006/wordprocessingDrawing" xmlns:w10="urn:schemas-microsoft-com:office:word" xmlns:w="http://schemas.openxmlformats.org/wordprocessingml/2006/main" xmlns:w14="http://schemas.microsoft.com/office/word/2010/wordml" xmlns:w15="http://schemas.microsoft.com/office/word/2012/wordml" xmlns:w16cex="http://schemas.microsoft.com/office/word/2018/wordml/cex" xmlns:w16cid="http://schemas.microsoft.com/office/word/2016/wordml/cid" xmlns:w16="http://schemas.microsoft.com/office/word/2018/wordml" xmlns:w16sdtdh="http://schemas.microsoft.com/office/word/2020/wordml/sdtdatahash" xmlns:w16se="http://schemas.microsoft.com/office/word/2015/wordml/symex" xmlns:wpg="http://schemas.microsoft.com/office/word/2010/wordprocessingGroup" xmlns:wpi="http://schemas.microsoft.com/office/word/2010/wordprocessingInk" xmlns:wne="http://schemas.microsoft.com/office/word/2006/wordml" xmlns:wps="http://schemas.microsoft.com/office/word/2010/wordprocessingShape" mc:Ignorable="w14 w15 w16se w16cid w16 w16cex w16sdtdh wp14">
+<w:ftr xmlns:wpc="http://schemas.microsoft.com/office/word/2010/wordprocessingCanvas" xmlns:cx="http://schemas.microsoft.com/office/drawing/2014/chartex" xmlns:cx1="http://schemas.microsoft.com/office/drawing/2015/9/8/chartex" xmlns:cx2="http://schemas.microsoft.com/office/drawing/2015/10/21/chartex" xmlns:cx3="http://schemas.microsoft.com/office/drawing/2016/5/9/chartex" xmlns:cx4="http://schemas.microsoft.com/office/drawing/2016/5/10/chartex" xmlns:cx5="http://schemas.microsoft.com/office/drawing/2016/5/11/chartex" xmlns:cx6="http://schemas.microsoft.com/office/drawing/2016/5/12/chartex" xmlns:cx7="http://schemas.microsoft.com/office/drawing/2016/5/13/chartex" xmlns:cx8="http://schemas.microsoft.com/office/drawing/2016/5/14/chartex" xmlns:mc="http://schemas.openxmlformats.org/markup-compatibility/2006" xmlns:aink="http://schemas.microsoft.com/office/drawing/2016/ink" xmlns:am3d="http://schemas.microsoft.com/office/drawing/2017/model3d" xmlns:o="urn:schemas-microsoft-com:office:office" xmlns:oel="http://schemas.microsoft.com/office/2019/extlst" xmlns:r="http://schemas.openxmlformats.org/officeDocument/2006/relationships" xmlns:m="http://schemas.openxmlformats.org/officeDocument/2006/math" xmlns:v="urn:schemas-microsoft-com:vml" xmlns:wp14="http://schemas.microsoft.com/office/word/2010/wordprocessingDrawing" xmlns:wp="http://schemas.openxmlformats.org/drawingml/2006/wordprocessingDrawing" xmlns:w10="urn:schemas-microsoft-com:office:word" xmlns:w="http://schemas.openxmlformats.org/wordprocessingml/2006/main" xmlns:w14="http://schemas.microsoft.com/office/word/2010/wordml" xmlns:w15="http://schemas.microsoft.com/office/word/2012/wordml" xmlns:w16cex="http://schemas.microsoft.com/office/word/2018/wordml/cex" xmlns:w16cid="http://schemas.microsoft.com/office/word/2016/wordml/cid" xmlns:w16="http://schemas.microsoft.com/office/word/2018/wordml" xmlns:w16sdtdh="http://schemas.microsoft.com/office/word/2020/wordml/sdtdatahash" xmlns:w16se="http://schemas.microsoft.com/office/word/2015/wordml/symex" xmlns:wpg="http://schemas.microsoft.com/office/word/2010/wordprocessingGroup" xmlns:wpi="http://schemas.microsoft.com/office/word/2010/wordprocessingInk" xmlns:wne="http://schemas.microsoft.com/office/word/2006/wordml" xmlns:wps="http://schemas.microsoft.com/office/word/2010/wordprocessingShape" mc:Ignorable="w14 w15 w16se w16cid w16 w16cex w16sdtdh wp14">
   <w:sdt>
     <w:sdtPr>
       <w:rPr>
@@ -22081,7 +22063,7 @@
 </file>
 
 <file path=word/footnotes.xml><?xml version="1.0" encoding="utf-8"?>
-<w:footnotes xmlns:wpc="http://schemas.microsoft.com/office/word/2010/wordprocessingCanvas" xmlns:cx="http://schemas.microsoft.com/office/drawing/2014/chartex" xmlns:cx1="http://schemas.microsoft.com/office/drawing/2015/9/8/chartex" xmlns:cx2="http://schemas.microsoft.com/office/drawing/2015/10/21/chartex" xmlns:cx3="http://schemas.microsoft.com/office/drawing/2016/5/9/chartex" xmlns:cx4="http://schemas.microsoft.com/office/drawing/2016/5/10/chartex" xmlns:cx5="http://schemas.microsoft.com/office/drawing/2016/5/11/chartex" xmlns:cx6="http://schemas.microsoft.com/office/drawing/2016/5/12/chartex" xmlns:cx7="http://schemas.microsoft.com/office/drawing/2016/5/13/chartex" xmlns:cx8="http://schemas.microsoft.com/office/drawing/2016/5/14/chartex" xmlns:mc="http://schemas.openxmlformats.org/markup-compatibility/2006" xmlns:aink="http://schemas.microsoft.com/office/drawing/2016/ink" xmlns:am3d="http://schemas.microsoft.com/office/drawing/2017/model3d" xmlns:o="urn:schemas-microsoft-com:office:office" xmlns:r="http://schemas.openxmlformats.org/officeDocument/2006/relationships" xmlns:m="http://schemas.openxmlformats.org/officeDocument/2006/math" xmlns:v="urn:schemas-microsoft-com:vml" xmlns:wp14="http://schemas.microsoft.com/office/word/2010/wordprocessingDrawing" xmlns:wp="http://schemas.openxmlformats.org/drawingml/2006/wordprocessingDrawing" xmlns:w10="urn:schemas-microsoft-com:office:word" xmlns:w="http://schemas.openxmlformats.org/wordprocessingml/2006/main" xmlns:w14="http://schemas.microsoft.com/office/word/2010/wordml" xmlns:w15="http://schemas.microsoft.com/office/word/2012/wordml" xmlns:w16cex="http://schemas.microsoft.com/office/word/2018/wordml/cex" xmlns:w16cid="http://schemas.microsoft.com/office/word/2016/wordml/cid" xmlns:w16="http://schemas.microsoft.com/office/word/2018/wordml" xmlns:w16sdtdh="http://schemas.microsoft.com/office/word/2020/wordml/sdtdatahash" xmlns:w16se="http://schemas.microsoft.com/office/word/2015/wordml/symex" xmlns:wpg="http://schemas.microsoft.com/office/word/2010/wordprocessingGroup" xmlns:wpi="http://schemas.microsoft.com/office/word/2010/wordprocessingInk" xmlns:wne="http://schemas.microsoft.com/office/word/2006/wordml" xmlns:wps="http://schemas.microsoft.com/office/word/2010/wordprocessingShape" mc:Ignorable="w14 w15 w16se w16cid w16 w16cex w16sdtdh wp14">
+<w:footnotes xmlns:wpc="http://schemas.microsoft.com/office/word/2010/wordprocessingCanvas" xmlns:cx="http://schemas.microsoft.com/office/drawing/2014/chartex" xmlns:cx1="http://schemas.microsoft.com/office/drawing/2015/9/8/chartex" xmlns:cx2="http://schemas.microsoft.com/office/drawing/2015/10/21/chartex" xmlns:cx3="http://schemas.microsoft.com/office/drawing/2016/5/9/chartex" xmlns:cx4="http://schemas.microsoft.com/office/drawing/2016/5/10/chartex" xmlns:cx5="http://schemas.microsoft.com/office/drawing/2016/5/11/chartex" xmlns:cx6="http://schemas.microsoft.com/office/drawing/2016/5/12/chartex" xmlns:cx7="http://schemas.microsoft.com/office/drawing/2016/5/13/chartex" xmlns:cx8="http://schemas.microsoft.com/office/drawing/2016/5/14/chartex" xmlns:mc="http://schemas.openxmlformats.org/markup-compatibility/2006" xmlns:aink="http://schemas.microsoft.com/office/drawing/2016/ink" xmlns:am3d="http://schemas.microsoft.com/office/drawing/2017/model3d" xmlns:o="urn:schemas-microsoft-com:office:office" xmlns:oel="http://schemas.microsoft.com/office/2019/extlst" xmlns:r="http://schemas.openxmlformats.org/officeDocument/2006/relationships" xmlns:m="http://schemas.openxmlformats.org/officeDocument/2006/math" xmlns:v="urn:schemas-microsoft-com:vml" xmlns:wp14="http://schemas.microsoft.com/office/word/2010/wordprocessingDrawing" xmlns:wp="http://schemas.openxmlformats.org/drawingml/2006/wordprocessingDrawing" xmlns:w10="urn:schemas-microsoft-com:office:word" xmlns:w="http://schemas.openxmlformats.org/wordprocessingml/2006/main" xmlns:w14="http://schemas.microsoft.com/office/word/2010/wordml" xmlns:w15="http://schemas.microsoft.com/office/word/2012/wordml" xmlns:w16cex="http://schemas.microsoft.com/office/word/2018/wordml/cex" xmlns:w16cid="http://schemas.microsoft.com/office/word/2016/wordml/cid" xmlns:w16="http://schemas.microsoft.com/office/word/2018/wordml" xmlns:w16sdtdh="http://schemas.microsoft.com/office/word/2020/wordml/sdtdatahash" xmlns:w16se="http://schemas.microsoft.com/office/word/2015/wordml/symex" xmlns:wpg="http://schemas.microsoft.com/office/word/2010/wordprocessingGroup" xmlns:wpi="http://schemas.microsoft.com/office/word/2010/wordprocessingInk" xmlns:wne="http://schemas.microsoft.com/office/word/2006/wordml" xmlns:wps="http://schemas.microsoft.com/office/word/2010/wordprocessingShape" mc:Ignorable="w14 w15 w16se w16cid w16 w16cex w16sdtdh wp14">
   <w:footnote w:type="separator" w:id="-1">
     <w:p>
       <w:r>
@@ -22100,7 +22082,7 @@
 </file>
 
 <file path=word/header1.xml><?xml version="1.0" encoding="utf-8"?>
-<w:hdr xmlns:wpc="http://schemas.microsoft.com/office/word/2010/wordprocessingCanvas" xmlns:cx="http://schemas.microsoft.com/office/drawing/2014/chartex" xmlns:cx1="http://schemas.microsoft.com/office/drawing/2015/9/8/chartex" xmlns:cx2="http://schemas.microsoft.com/office/drawing/2015/10/21/chartex" xmlns:cx3="http://schemas.microsoft.com/office/drawing/2016/5/9/chartex" xmlns:cx4="http://schemas.microsoft.com/office/drawing/2016/5/10/chartex" xmlns:cx5="http://schemas.microsoft.com/office/drawing/2016/5/11/chartex" xmlns:cx6="http://schemas.microsoft.com/office/drawing/2016/5/12/chartex" xmlns:cx7="http://schemas.microsoft.com/office/drawing/2016/5/13/chartex" xmlns:cx8="http://schemas.microsoft.com/office/drawing/2016/5/14/chartex" xmlns:mc="http://schemas.openxmlformats.org/markup-compatibility/2006" xmlns:aink="http://schemas.microsoft.com/office/drawing/2016/ink" xmlns:am3d="http://schemas.microsoft.com/office/drawing/2017/model3d" xmlns:o="urn:schemas-microsoft-com:office:office" xmlns:r="http://schemas.openxmlformats.org/officeDocument/2006/relationships" xmlns:m="http://schemas.openxmlformats.org/officeDocument/2006/math" xmlns:v="urn:schemas-microsoft-com:vml" xmlns:wp14="http://schemas.microsoft.com/office/word/2010/wordprocessingDrawing" xmlns:wp="http://schemas.openxmlformats.org/drawingml/2006/wordprocessingDrawing" xmlns:w10="urn:schemas-microsoft-com:office:word" xmlns:w="http://schemas.openxmlformats.org/wordprocessingml/2006/main" xmlns:w14="http://schemas.microsoft.com/office/word/2010/wordml" xmlns:w15="http://schemas.microsoft.com/office/word/2012/wordml" xmlns:w16cex="http://schemas.microsoft.com/office/word/2018/wordml/cex" xmlns:w16cid="http://schemas.microsoft.com/office/word/2016/wordml/cid" xmlns:w16="http://schemas.microsoft.com/office/word/2018/wordml" xmlns:w16sdtdh="http://schemas.microsoft.com/office/word/2020/wordml/sdtdatahash" xmlns:w16se="http://schemas.microsoft.com/office/word/2015/wordml/symex" xmlns:wpg="http://schemas.microsoft.com/office/word/2010/wordprocessingGroup" xmlns:wpi="http://schemas.microsoft.com/office/word/2010/wordprocessingInk" xmlns:wne="http://schemas.microsoft.com/office/word/2006/wordml" xmlns:wps="http://schemas.microsoft.com/office/word/2010/wordprocessingShape" mc:Ignorable="w14 w15 w16se w16cid w16 w16cex w16sdtdh wp14">
+<w:hdr xmlns:wpc="http://schemas.microsoft.com/office/word/2010/wordprocessingCanvas" xmlns:cx="http://schemas.microsoft.com/office/drawing/2014/chartex" xmlns:cx1="http://schemas.microsoft.com/office/drawing/2015/9/8/chartex" xmlns:cx2="http://schemas.microsoft.com/office/drawing/2015/10/21/chartex" xmlns:cx3="http://schemas.microsoft.com/office/drawing/2016/5/9/chartex" xmlns:cx4="http://schemas.microsoft.com/office/drawing/2016/5/10/chartex" xmlns:cx5="http://schemas.microsoft.com/office/drawing/2016/5/11/chartex" xmlns:cx6="http://schemas.microsoft.com/office/drawing/2016/5/12/chartex" xmlns:cx7="http://schemas.microsoft.com/office/drawing/2016/5/13/chartex" xmlns:cx8="http://schemas.microsoft.com/office/drawing/2016/5/14/chartex" xmlns:mc="http://schemas.openxmlformats.org/markup-compatibility/2006" xmlns:aink="http://schemas.microsoft.com/office/drawing/2016/ink" xmlns:am3d="http://schemas.microsoft.com/office/drawing/2017/model3d" xmlns:o="urn:schemas-microsoft-com:office:office" xmlns:oel="http://schemas.microsoft.com/office/2019/extlst" xmlns:r="http://schemas.openxmlformats.org/officeDocument/2006/relationships" xmlns:m="http://schemas.openxmlformats.org/officeDocument/2006/math" xmlns:v="urn:schemas-microsoft-com:vml" xmlns:wp14="http://schemas.microsoft.com/office/word/2010/wordprocessingDrawing" xmlns:wp="http://schemas.openxmlformats.org/drawingml/2006/wordprocessingDrawing" xmlns:w10="urn:schemas-microsoft-com:office:word" xmlns:w="http://schemas.openxmlformats.org/wordprocessingml/2006/main" xmlns:w14="http://schemas.microsoft.com/office/word/2010/wordml" xmlns:w15="http://schemas.microsoft.com/office/word/2012/wordml" xmlns:w16cex="http://schemas.microsoft.com/office/word/2018/wordml/cex" xmlns:w16cid="http://schemas.microsoft.com/office/word/2016/wordml/cid" xmlns:w16="http://schemas.microsoft.com/office/word/2018/wordml" xmlns:w16sdtdh="http://schemas.microsoft.com/office/word/2020/wordml/sdtdatahash" xmlns:w16se="http://schemas.microsoft.com/office/word/2015/wordml/symex" xmlns:wpg="http://schemas.microsoft.com/office/word/2010/wordprocessingGroup" xmlns:wpi="http://schemas.microsoft.com/office/word/2010/wordprocessingInk" xmlns:wne="http://schemas.microsoft.com/office/word/2006/wordml" xmlns:wps="http://schemas.microsoft.com/office/word/2010/wordprocessingShape" mc:Ignorable="w14 w15 w16se w16cid w16 w16cex w16sdtdh wp14">
   <w:p>
     <w:pPr>
       <w:pStyle w:val="a5"/>
@@ -22118,7 +22100,7 @@
 </file>
 
 <file path=word/numbering.xml><?xml version="1.0" encoding="utf-8"?>
-<w:numbering xmlns:wpc="http://schemas.microsoft.com/office/word/2010/wordprocessingCanvas" xmlns:cx="http://schemas.microsoft.com/office/drawing/2014/chartex" xmlns:cx1="http://schemas.microsoft.com/office/drawing/2015/9/8/chartex" xmlns:cx2="http://schemas.microsoft.com/office/drawing/2015/10/21/chartex" xmlns:cx3="http://schemas.microsoft.com/office/drawing/2016/5/9/chartex" xmlns:cx4="http://schemas.microsoft.com/office/drawing/2016/5/10/chartex" xmlns:cx5="http://schemas.microsoft.com/office/drawing/2016/5/11/chartex" xmlns:cx6="http://schemas.microsoft.com/office/drawing/2016/5/12/chartex" xmlns:cx7="http://schemas.microsoft.com/office/drawing/2016/5/13/chartex" xmlns:cx8="http://schemas.microsoft.com/office/drawing/2016/5/14/chartex" xmlns:mc="http://schemas.openxmlformats.org/markup-compatibility/2006" xmlns:aink="http://schemas.microsoft.com/office/drawing/2016/ink" xmlns:am3d="http://schemas.microsoft.com/office/drawing/2017/model3d" xmlns:o="urn:schemas-microsoft-com:office:office" xmlns:r="http://schemas.openxmlformats.org/officeDocument/2006/relationships" xmlns:m="http://schemas.openxmlformats.org/officeDocument/2006/math" xmlns:v="urn:schemas-microsoft-com:vml" xmlns:wp14="http://schemas.microsoft.com/office/word/2010/wordprocessingDrawing" xmlns:wp="http://schemas.openxmlformats.org/drawingml/2006/wordprocessingDrawing" xmlns:w10="urn:schemas-microsoft-com:office:word" xmlns:w="http://schemas.openxmlformats.org/wordprocessingml/2006/main" xmlns:w14="http://schemas.microsoft.com/office/word/2010/wordml" xmlns:w15="http://schemas.microsoft.com/office/word/2012/wordml" xmlns:w16cex="http://schemas.microsoft.com/office/word/2018/wordml/cex" xmlns:w16cid="http://schemas.microsoft.com/office/word/2016/wordml/cid" xmlns:w16="http://schemas.microsoft.com/office/word/2018/wordml" xmlns:w16sdtdh="http://schemas.microsoft.com/office/word/2020/wordml/sdtdatahash" xmlns:w16se="http://schemas.microsoft.com/office/word/2015/wordml/symex" xmlns:wpg="http://schemas.microsoft.com/office/word/2010/wordprocessingGroup" xmlns:wpi="http://schemas.microsoft.com/office/word/2010/wordprocessingInk" xmlns:wne="http://schemas.microsoft.com/office/word/2006/wordml" xmlns:wps="http://schemas.microsoft.com/office/word/2010/wordprocessingShape" mc:Ignorable="w14 w15 w16se w16cid w16 w16cex w16sdtdh wp14">
+<w:numbering xmlns:wpc="http://schemas.microsoft.com/office/word/2010/wordprocessingCanvas" xmlns:cx="http://schemas.microsoft.com/office/drawing/2014/chartex" xmlns:cx1="http://schemas.microsoft.com/office/drawing/2015/9/8/chartex" xmlns:cx2="http://schemas.microsoft.com/office/drawing/2015/10/21/chartex" xmlns:cx3="http://schemas.microsoft.com/office/drawing/2016/5/9/chartex" xmlns:cx4="http://schemas.microsoft.com/office/drawing/2016/5/10/chartex" xmlns:cx5="http://schemas.microsoft.com/office/drawing/2016/5/11/chartex" xmlns:cx6="http://schemas.microsoft.com/office/drawing/2016/5/12/chartex" xmlns:cx7="http://schemas.microsoft.com/office/drawing/2016/5/13/chartex" xmlns:cx8="http://schemas.microsoft.com/office/drawing/2016/5/14/chartex" xmlns:mc="http://schemas.openxmlformats.org/markup-compatibility/2006" xmlns:aink="http://schemas.microsoft.com/office/drawing/2016/ink" xmlns:am3d="http://schemas.microsoft.com/office/drawing/2017/model3d" xmlns:o="urn:schemas-microsoft-com:office:office" xmlns:oel="http://schemas.microsoft.com/office/2019/extlst" xmlns:r="http://schemas.openxmlformats.org/officeDocument/2006/relationships" xmlns:m="http://schemas.openxmlformats.org/officeDocument/2006/math" xmlns:v="urn:schemas-microsoft-com:vml" xmlns:wp14="http://schemas.microsoft.com/office/word/2010/wordprocessingDrawing" xmlns:wp="http://schemas.openxmlformats.org/drawingml/2006/wordprocessingDrawing" xmlns:w10="urn:schemas-microsoft-com:office:word" xmlns:w="http://schemas.openxmlformats.org/wordprocessingml/2006/main" xmlns:w14="http://schemas.microsoft.com/office/word/2010/wordml" xmlns:w15="http://schemas.microsoft.com/office/word/2012/wordml" xmlns:w16cex="http://schemas.microsoft.com/office/word/2018/wordml/cex" xmlns:w16cid="http://schemas.microsoft.com/office/word/2016/wordml/cid" xmlns:w16="http://schemas.microsoft.com/office/word/2018/wordml" xmlns:w16sdtdh="http://schemas.microsoft.com/office/word/2020/wordml/sdtdatahash" xmlns:w16se="http://schemas.microsoft.com/office/word/2015/wordml/symex" xmlns:wpg="http://schemas.microsoft.com/office/word/2010/wordprocessingGroup" xmlns:wpi="http://schemas.microsoft.com/office/word/2010/wordprocessingInk" xmlns:wne="http://schemas.microsoft.com/office/word/2006/wordml" xmlns:wps="http://schemas.microsoft.com/office/word/2010/wordprocessingShape" mc:Ignorable="w14 w15 w16se w16cid w16 w16cex w16sdtdh wp14">
   <w:abstractNum w:abstractNumId="0" w15:restartNumberingAfterBreak="0">
     <w:nsid w:val="06922E86"/>
     <w:multiLevelType w:val="hybridMultilevel"/>
@@ -25609,136 +25591,136 @@
       </w:rPr>
     </w:lvl>
   </w:abstractNum>
-  <w:num w:numId="1">
+  <w:num w:numId="1" w16cid:durableId="125247858">
     <w:abstractNumId w:val="12"/>
   </w:num>
-  <w:num w:numId="2">
+  <w:num w:numId="2" w16cid:durableId="778911201">
     <w:abstractNumId w:val="5"/>
   </w:num>
-  <w:num w:numId="3">
+  <w:num w:numId="3" w16cid:durableId="2119640394">
     <w:abstractNumId w:val="1"/>
   </w:num>
-  <w:num w:numId="4">
+  <w:num w:numId="4" w16cid:durableId="1625959356">
     <w:abstractNumId w:val="31"/>
   </w:num>
-  <w:num w:numId="5">
+  <w:num w:numId="5" w16cid:durableId="193928091">
     <w:abstractNumId w:val="10"/>
   </w:num>
-  <w:num w:numId="6">
+  <w:num w:numId="6" w16cid:durableId="450514867">
     <w:abstractNumId w:val="21"/>
   </w:num>
-  <w:num w:numId="7">
+  <w:num w:numId="7" w16cid:durableId="1750535765">
     <w:abstractNumId w:val="0"/>
   </w:num>
-  <w:num w:numId="8">
+  <w:num w:numId="8" w16cid:durableId="1572159605">
     <w:abstractNumId w:val="4"/>
   </w:num>
-  <w:num w:numId="9">
+  <w:num w:numId="9" w16cid:durableId="1752508364">
     <w:abstractNumId w:val="30"/>
   </w:num>
-  <w:num w:numId="10">
+  <w:num w:numId="10" w16cid:durableId="956376954">
     <w:abstractNumId w:val="12"/>
     <w:lvlOverride w:ilvl="0">
       <w:startOverride w:val="1"/>
     </w:lvlOverride>
   </w:num>
-  <w:num w:numId="11">
+  <w:num w:numId="11" w16cid:durableId="1248267327">
     <w:abstractNumId w:val="15"/>
   </w:num>
-  <w:num w:numId="12">
+  <w:num w:numId="12" w16cid:durableId="792985663">
     <w:abstractNumId w:val="22"/>
   </w:num>
-  <w:num w:numId="13">
+  <w:num w:numId="13" w16cid:durableId="1653215952">
     <w:abstractNumId w:val="16"/>
   </w:num>
-  <w:num w:numId="14">
+  <w:num w:numId="14" w16cid:durableId="1962372420">
     <w:abstractNumId w:val="14"/>
   </w:num>
-  <w:num w:numId="15">
+  <w:num w:numId="15" w16cid:durableId="1206064507">
     <w:abstractNumId w:val="12"/>
     <w:lvlOverride w:ilvl="0">
       <w:startOverride w:val="1"/>
     </w:lvlOverride>
   </w:num>
-  <w:num w:numId="16">
+  <w:num w:numId="16" w16cid:durableId="174005045">
     <w:abstractNumId w:val="12"/>
     <w:lvlOverride w:ilvl="0">
       <w:startOverride w:val="1"/>
     </w:lvlOverride>
   </w:num>
-  <w:num w:numId="17">
+  <w:num w:numId="17" w16cid:durableId="1304315340">
     <w:abstractNumId w:val="9"/>
   </w:num>
-  <w:num w:numId="18">
+  <w:num w:numId="18" w16cid:durableId="1318725245">
     <w:abstractNumId w:val="20"/>
   </w:num>
-  <w:num w:numId="19">
+  <w:num w:numId="19" w16cid:durableId="25714723">
     <w:abstractNumId w:val="28"/>
   </w:num>
-  <w:num w:numId="20">
+  <w:num w:numId="20" w16cid:durableId="2082756080">
     <w:abstractNumId w:val="11"/>
   </w:num>
-  <w:num w:numId="21">
+  <w:num w:numId="21" w16cid:durableId="2128308180">
     <w:abstractNumId w:val="26"/>
   </w:num>
-  <w:num w:numId="22">
+  <w:num w:numId="22" w16cid:durableId="1038775624">
     <w:abstractNumId w:val="24"/>
   </w:num>
-  <w:num w:numId="23">
+  <w:num w:numId="23" w16cid:durableId="418404634">
     <w:abstractNumId w:val="12"/>
     <w:lvlOverride w:ilvl="0">
       <w:startOverride w:val="1"/>
     </w:lvlOverride>
   </w:num>
-  <w:num w:numId="24">
+  <w:num w:numId="24" w16cid:durableId="947925674">
     <w:abstractNumId w:val="17"/>
   </w:num>
-  <w:num w:numId="25">
+  <w:num w:numId="25" w16cid:durableId="1761565113">
     <w:abstractNumId w:val="13"/>
   </w:num>
-  <w:num w:numId="26">
+  <w:num w:numId="26" w16cid:durableId="1046442096">
     <w:abstractNumId w:val="18"/>
   </w:num>
-  <w:num w:numId="27">
+  <w:num w:numId="27" w16cid:durableId="888952375">
     <w:abstractNumId w:val="6"/>
   </w:num>
-  <w:num w:numId="28">
+  <w:num w:numId="28" w16cid:durableId="954484025">
     <w:abstractNumId w:val="12"/>
     <w:lvlOverride w:ilvl="0">
       <w:startOverride w:val="1"/>
     </w:lvlOverride>
   </w:num>
-  <w:num w:numId="29">
+  <w:num w:numId="29" w16cid:durableId="75321784">
     <w:abstractNumId w:val="23"/>
   </w:num>
-  <w:num w:numId="30">
+  <w:num w:numId="30" w16cid:durableId="495340689">
     <w:abstractNumId w:val="2"/>
   </w:num>
-  <w:num w:numId="31">
+  <w:num w:numId="31" w16cid:durableId="473986697">
     <w:abstractNumId w:val="7"/>
   </w:num>
-  <w:num w:numId="32">
+  <w:num w:numId="32" w16cid:durableId="855388719">
     <w:abstractNumId w:val="27"/>
   </w:num>
-  <w:num w:numId="33">
+  <w:num w:numId="33" w16cid:durableId="390812142">
     <w:abstractNumId w:val="8"/>
   </w:num>
-  <w:num w:numId="34">
+  <w:num w:numId="34" w16cid:durableId="130178629">
     <w:abstractNumId w:val="29"/>
   </w:num>
-  <w:num w:numId="35">
+  <w:num w:numId="35" w16cid:durableId="173765666">
     <w:abstractNumId w:val="3"/>
   </w:num>
-  <w:num w:numId="36">
+  <w:num w:numId="36" w16cid:durableId="96297593">
     <w:abstractNumId w:val="25"/>
   </w:num>
-  <w:num w:numId="37">
+  <w:num w:numId="37" w16cid:durableId="1261059300">
     <w:abstractNumId w:val="12"/>
     <w:lvlOverride w:ilvl="0">
       <w:startOverride w:val="1"/>
     </w:lvlOverride>
   </w:num>
-  <w:num w:numId="38">
+  <w:num w:numId="38" w16cid:durableId="221910521">
     <w:abstractNumId w:val="19"/>
   </w:num>
   <w:numIdMacAtCleanup w:val="7"/>

</xml_diff>